<commit_message>
fix bugs and add background
</commit_message>
<xml_diff>
--- a/Portfólio.docx
+++ b/Portfólio.docx
@@ -191,6 +191,67 @@
           <w:rFonts w:cstheme="minorHAnsi"/>
         </w:rPr>
       </w:pPr>
+      <w:proofErr w:type="spellStart"/>
+      <w:r>
+        <w:rPr>
+          <w:rFonts w:cstheme="minorHAnsi"/>
+        </w:rPr>
+        <w:t>Array</w:t>
+      </w:r>
+      <w:proofErr w:type="spellEnd"/>
+      <w:r>
+        <w:rPr>
+          <w:rFonts w:cstheme="minorHAnsi"/>
+        </w:rPr>
+        <w:t xml:space="preserve"> =</w:t>
+      </w:r>
+      <w:proofErr w:type="gramStart"/>
+      <w:r>
+        <w:rPr>
+          <w:rFonts w:cstheme="minorHAnsi"/>
+        </w:rPr>
+        <w:t xml:space="preserve">  </w:t>
+      </w:r>
+      <w:proofErr w:type="gramEnd"/>
+      <w:r>
+        <w:rPr>
+          <w:rFonts w:cstheme="minorHAnsi"/>
+        </w:rPr>
+        <w:t xml:space="preserve">'Aprendendo Design' ,'Amante de Games', ' </w:t>
+      </w:r>
+      <w:r>
+        <w:rPr>
+          <w:rFonts w:cstheme="minorHAnsi"/>
+        </w:rPr>
+        <w:t xml:space="preserve">Apreciador de </w:t>
+      </w:r>
+      <w:r>
+        <w:rPr>
+          <w:rFonts w:cstheme="minorHAnsi"/>
+        </w:rPr>
+        <w:t xml:space="preserve">Cinema' ,'Louco por Ciência' ,'Sou desenvolvedor </w:t>
+      </w:r>
+      <w:proofErr w:type="spellStart"/>
+      <w:r>
+        <w:rPr>
+          <w:rFonts w:cstheme="minorHAnsi"/>
+        </w:rPr>
+        <w:t>Front-End</w:t>
+      </w:r>
+      <w:proofErr w:type="spellEnd"/>
+      <w:r>
+        <w:rPr>
+          <w:rFonts w:cstheme="minorHAnsi"/>
+        </w:rPr>
+        <w:t>'</w:t>
+      </w:r>
+    </w:p>
+    <w:p>
+      <w:pPr>
+        <w:rPr>
+          <w:rFonts w:cstheme="minorHAnsi"/>
+        </w:rPr>
+      </w:pPr>
       <w:r>
         <w:rPr>
           <w:rFonts w:cstheme="minorHAnsi"/>
@@ -427,6 +488,7 @@
         <w:rPr>
           <w:rFonts w:cstheme="minorHAnsi"/>
         </w:rPr>
+        <w:lastRenderedPageBreak/>
         <w:t>99 Troféus ganho</w:t>
       </w:r>
     </w:p>
@@ -453,7 +515,6 @@
           <w:sz w:val="30"/>
           <w:szCs w:val="30"/>
         </w:rPr>
-        <w:lastRenderedPageBreak/>
         <w:t>Serviço</w:t>
       </w:r>
     </w:p>
@@ -1511,7 +1572,7 @@
 </file>
 
 <file path=customXml/itemProps1.xml><?xml version="1.0" encoding="utf-8"?>
-<ds:datastoreItem xmlns:ds="http://schemas.openxmlformats.org/officeDocument/2006/customXml" ds:itemID="{B91297D5-8411-4D27-A1D6-0BD0A0258CB7}">
+<ds:datastoreItem xmlns:ds="http://schemas.openxmlformats.org/officeDocument/2006/customXml" ds:itemID="{6F8F6F9B-0B86-4564-8DE9-444251ECB86E}">
   <ds:schemaRefs>
     <ds:schemaRef ds:uri="http://schemas.openxmlformats.org/officeDocument/2006/bibliography"/>
   </ds:schemaRefs>

</xml_diff>

<commit_message>
add profile picture and some backgrounds
</commit_message>
<xml_diff>
--- a/Portfólio.docx
+++ b/Portfólio.docx
@@ -191,67 +191,6 @@
           <w:rFonts w:cstheme="minorHAnsi"/>
         </w:rPr>
       </w:pPr>
-      <w:proofErr w:type="spellStart"/>
-      <w:r>
-        <w:rPr>
-          <w:rFonts w:cstheme="minorHAnsi"/>
-        </w:rPr>
-        <w:t>Array</w:t>
-      </w:r>
-      <w:proofErr w:type="spellEnd"/>
-      <w:r>
-        <w:rPr>
-          <w:rFonts w:cstheme="minorHAnsi"/>
-        </w:rPr>
-        <w:t xml:space="preserve"> =</w:t>
-      </w:r>
-      <w:proofErr w:type="gramStart"/>
-      <w:r>
-        <w:rPr>
-          <w:rFonts w:cstheme="minorHAnsi"/>
-        </w:rPr>
-        <w:t xml:space="preserve">  </w:t>
-      </w:r>
-      <w:proofErr w:type="gramEnd"/>
-      <w:r>
-        <w:rPr>
-          <w:rFonts w:cstheme="minorHAnsi"/>
-        </w:rPr>
-        <w:t xml:space="preserve">'Aprendendo Design' ,'Amante de Games', ' </w:t>
-      </w:r>
-      <w:r>
-        <w:rPr>
-          <w:rFonts w:cstheme="minorHAnsi"/>
-        </w:rPr>
-        <w:t xml:space="preserve">Apreciador de </w:t>
-      </w:r>
-      <w:r>
-        <w:rPr>
-          <w:rFonts w:cstheme="minorHAnsi"/>
-        </w:rPr>
-        <w:t xml:space="preserve">Cinema' ,'Louco por Ciência' ,'Sou desenvolvedor </w:t>
-      </w:r>
-      <w:proofErr w:type="spellStart"/>
-      <w:r>
-        <w:rPr>
-          <w:rFonts w:cstheme="minorHAnsi"/>
-        </w:rPr>
-        <w:t>Front-End</w:t>
-      </w:r>
-      <w:proofErr w:type="spellEnd"/>
-      <w:r>
-        <w:rPr>
-          <w:rFonts w:cstheme="minorHAnsi"/>
-        </w:rPr>
-        <w:t>'</w:t>
-      </w:r>
-    </w:p>
-    <w:p>
-      <w:pPr>
-        <w:rPr>
-          <w:rFonts w:cstheme="minorHAnsi"/>
-        </w:rPr>
-      </w:pPr>
       <w:r>
         <w:rPr>
           <w:rFonts w:cstheme="minorHAnsi"/>
@@ -488,7 +427,6 @@
         <w:rPr>
           <w:rFonts w:cstheme="minorHAnsi"/>
         </w:rPr>
-        <w:lastRenderedPageBreak/>
         <w:t>99 Troféus ganho</w:t>
       </w:r>
     </w:p>
@@ -515,6 +453,7 @@
           <w:sz w:val="30"/>
           <w:szCs w:val="30"/>
         </w:rPr>
+        <w:lastRenderedPageBreak/>
         <w:t>Serviço</w:t>
       </w:r>
     </w:p>
@@ -938,6 +877,115 @@
         <w:t>2021 Leandro Gomes</w:t>
       </w:r>
       <w:proofErr w:type="gramEnd"/>
+    </w:p>
+    <w:p>
+      <w:pPr>
+        <w:rPr>
+          <w:rFonts w:cstheme="minorHAnsi"/>
+        </w:rPr>
+      </w:pPr>
+    </w:p>
+    <w:p>
+      <w:pPr>
+        <w:rPr>
+          <w:rFonts w:cstheme="minorHAnsi"/>
+        </w:rPr>
+      </w:pPr>
+      <w:r>
+        <w:rPr>
+          <w:rFonts w:cstheme="minorHAnsi"/>
+        </w:rPr>
+        <w:t>Ferramentas usadas:</w:t>
+      </w:r>
+    </w:p>
+    <w:p>
+      <w:pPr>
+        <w:rPr>
+          <w:rFonts w:cstheme="minorHAnsi"/>
+        </w:rPr>
+      </w:pPr>
+      <w:r>
+        <w:rPr>
+          <w:rFonts w:cstheme="minorHAnsi"/>
+        </w:rPr>
+        <w:t>Montar o site:</w:t>
+      </w:r>
+    </w:p>
+    <w:p>
+      <w:pPr>
+        <w:rPr>
+          <w:rFonts w:cstheme="minorHAnsi"/>
+        </w:rPr>
+      </w:pPr>
+      <w:r>
+        <w:rPr>
+          <w:rFonts w:cstheme="minorHAnsi"/>
+        </w:rPr>
+        <w:t xml:space="preserve"> </w:t>
+      </w:r>
+      <w:proofErr w:type="spellStart"/>
+      <w:r>
+        <w:rPr>
+          <w:rFonts w:cstheme="minorHAnsi"/>
+        </w:rPr>
+        <w:t>JavaScript</w:t>
+      </w:r>
+      <w:proofErr w:type="spellEnd"/>
+      <w:r>
+        <w:rPr>
+          <w:rFonts w:cstheme="minorHAnsi"/>
+        </w:rPr>
+        <w:t>, CSS, HTML e Visual Studio Code</w:t>
+      </w:r>
+    </w:p>
+    <w:p>
+      <w:pPr>
+        <w:rPr>
+          <w:rFonts w:cstheme="minorHAnsi"/>
+        </w:rPr>
+      </w:pPr>
+      <w:r>
+        <w:rPr>
+          <w:rFonts w:cstheme="minorHAnsi"/>
+        </w:rPr>
+        <w:lastRenderedPageBreak/>
+        <w:t>Para Design:</w:t>
+      </w:r>
+    </w:p>
+    <w:p>
+      <w:pPr>
+        <w:rPr>
+          <w:rFonts w:cstheme="minorHAnsi"/>
+        </w:rPr>
+      </w:pPr>
+      <w:r>
+        <w:rPr>
+          <w:rFonts w:cstheme="minorHAnsi"/>
+        </w:rPr>
+        <w:t xml:space="preserve"> </w:t>
+      </w:r>
+      <w:proofErr w:type="spellStart"/>
+      <w:r>
+        <w:rPr>
+          <w:rFonts w:cstheme="minorHAnsi"/>
+        </w:rPr>
+        <w:t>Figma</w:t>
+      </w:r>
+      <w:proofErr w:type="spellEnd"/>
+      <w:r>
+        <w:rPr>
+          <w:rFonts w:cstheme="minorHAnsi"/>
+        </w:rPr>
+        <w:t xml:space="preserve"> e </w:t>
+      </w:r>
+      <w:proofErr w:type="spellStart"/>
+      <w:r>
+        <w:rPr>
+          <w:rFonts w:cstheme="minorHAnsi"/>
+        </w:rPr>
+        <w:t>Photoshop</w:t>
+      </w:r>
+      <w:proofErr w:type="spellEnd"/>
     </w:p>
     <w:sectPr>
       <w:pgSz w:w="11906" w:h="16838"/>
@@ -1572,7 +1620,7 @@
 </file>
 
 <file path=customXml/itemProps1.xml><?xml version="1.0" encoding="utf-8"?>
-<ds:datastoreItem xmlns:ds="http://schemas.openxmlformats.org/officeDocument/2006/customXml" ds:itemID="{6F8F6F9B-0B86-4564-8DE9-444251ECB86E}">
+<ds:datastoreItem xmlns:ds="http://schemas.openxmlformats.org/officeDocument/2006/customXml" ds:itemID="{8B402BED-5F4A-4FE9-8D07-B873B4B59DD1}">
   <ds:schemaRefs>
     <ds:schemaRef ds:uri="http://schemas.openxmlformats.org/officeDocument/2006/bibliography"/>
   </ds:schemaRefs>

</xml_diff>